<commit_message>
2021/10/11 ModelPanel, MotionPanel with deleteButton.
</commit_message>
<xml_diff>
--- a/Documents/TroubleShooting/IsCorrectADirectionOfManipulator.docx
+++ b/Documents/TroubleShooting/IsCorrectADirectionOfManipulator.docx
@@ -21,6 +21,21 @@
         <w:rPr>
           <w:rFonts w:hint="eastAsia"/>
         </w:rPr>
+        <w:t>合っている</w:t>
+      </w:r>
+    </w:p>
+    <w:p>
+      <w:pPr>
+        <w:rPr>
+          <w:rFonts w:hint="eastAsia"/>
+        </w:rPr>
+      </w:pPr>
+    </w:p>
+    <w:p>
+      <w:r>
+        <w:rPr>
+          <w:rFonts w:hint="eastAsia"/>
+        </w:rPr>
         <w:t>軸の種類には</w:t>
       </w:r>
     </w:p>
@@ -80,54 +95,221 @@
         <w:t>どの軸も初期姿勢における軸を示す</w:t>
       </w:r>
     </w:p>
+    <w:p>
+      <w:r>
+        <w:rPr>
+          <w:rFonts w:hint="eastAsia"/>
+        </w:rPr>
+        <w:t>赤色はX軸</w:t>
+      </w:r>
+    </w:p>
+    <w:p>
+      <w:r>
+        <w:rPr>
+          <w:rFonts w:hint="eastAsia"/>
+        </w:rPr>
+        <w:t>緑色はY軸</w:t>
+      </w:r>
+    </w:p>
+    <w:p>
+      <w:r>
+        <w:rPr>
+          <w:rFonts w:hint="eastAsia"/>
+        </w:rPr>
+        <w:t>青色はZ軸を表す</w:t>
+      </w:r>
+    </w:p>
+    <w:p>
+      <w:r>
+        <w:rPr>
+          <w:rFonts w:hint="eastAsia"/>
+        </w:rPr>
+        <w:t>水色はボーン軸（ボーンを入れる時の設定によりXYZどれかの軸と一致）の現在の方向</w:t>
+      </w:r>
+    </w:p>
+    <w:p>
+      <w:pPr>
+        <w:rPr>
+          <w:rFonts w:hint="eastAsia"/>
+        </w:rPr>
+      </w:pPr>
+    </w:p>
+    <w:p>
+      <w:r>
+        <w:rPr>
+          <w:rFonts w:hint="eastAsia"/>
+        </w:rPr>
+        <w:t>初期姿勢からの変化分を円グラフのように色を付けようとして</w:t>
+      </w:r>
+      <w:r>
+        <w:rPr>
+          <w:rFonts w:hint="eastAsia"/>
+        </w:rPr>
+        <w:t>途中</w:t>
+      </w:r>
+      <w:r>
+        <w:rPr>
+          <w:rFonts w:hint="eastAsia"/>
+        </w:rPr>
+        <w:t>でやめている状態</w:t>
+      </w:r>
+    </w:p>
     <w:p/>
     <w:p>
       <w:r>
         <w:rPr>
           <w:rFonts w:hint="eastAsia"/>
         </w:rPr>
-        <w:t>初期姿勢からの変化分を円グラフのように色を付けようとして</w:t>
-      </w:r>
-      <w:r>
-        <w:rPr>
-          <w:rFonts w:hint="eastAsia"/>
-        </w:rPr>
-        <w:t>途中</w:t>
-      </w:r>
-      <w:r>
-        <w:rPr>
-          <w:rFonts w:hint="eastAsia"/>
-        </w:rPr>
-        <w:t>でやめている状態</w:t>
+        <w:t>回転時にこれらの軸は</w:t>
+      </w:r>
+      <w:r>
+        <w:rPr>
+          <w:rFonts w:hint="eastAsia"/>
+          <w:color w:val="FF0000"/>
+        </w:rPr>
+        <w:t>オイラー角の軸として機能</w:t>
+      </w:r>
+      <w:r>
+        <w:rPr>
+          <w:rFonts w:hint="eastAsia"/>
+        </w:rPr>
+        <w:t>する</w:t>
+      </w:r>
+    </w:p>
+    <w:p>
+      <w:r>
+        <w:rPr>
+          <w:rFonts w:hint="eastAsia"/>
+        </w:rPr>
+        <w:t>オイラー角とは姿勢を決めるためにX軸Y軸Z軸の順番に軸回転した３つの角度のセットのこと</w:t>
       </w:r>
     </w:p>
     <w:p/>
     <w:p>
-      <w:r>
-        <w:rPr>
-          <w:rFonts w:hint="eastAsia"/>
-        </w:rPr>
-        <w:t>つまり</w:t>
-      </w:r>
-    </w:p>
-    <w:p>
-      <w:r>
-        <w:rPr>
-          <w:rFonts w:hint="eastAsia"/>
-        </w:rPr>
-        <w:t>質問に対しては</w:t>
-      </w:r>
-    </w:p>
-    <w:p>
-      <w:r>
-        <w:rPr>
-          <w:rFonts w:hint="eastAsia"/>
-        </w:rPr>
-        <w:t>合っている</w:t>
+      <w:pPr>
+        <w:rPr>
+          <w:color w:val="FF0000"/>
+        </w:rPr>
+      </w:pPr>
+      <w:r>
+        <w:rPr>
+          <w:rFonts w:hint="eastAsia"/>
+          <w:color w:val="FF0000"/>
+        </w:rPr>
+        <w:t>座標軸とのボーンの成す角とオイラー角は異なる</w:t>
       </w:r>
     </w:p>
     <w:p/>
+    <w:p>
+      <w:proofErr w:type="spellStart"/>
+      <w:r>
+        <w:rPr>
+          <w:rFonts w:hint="eastAsia"/>
+        </w:rPr>
+        <w:t>M</w:t>
+      </w:r>
+      <w:r>
+        <w:t>otionBrush</w:t>
+      </w:r>
+      <w:proofErr w:type="spellEnd"/>
+      <w:r>
+        <w:rPr>
+          <w:rFonts w:hint="eastAsia"/>
+        </w:rPr>
+        <w:t>のIKは</w:t>
+      </w:r>
+      <w:r>
+        <w:rPr>
+          <w:rFonts w:hint="eastAsia"/>
+          <w:color w:val="FF0000"/>
+        </w:rPr>
+        <w:t>オイラー角IK</w:t>
+      </w:r>
+      <w:r>
+        <w:rPr>
+          <w:rFonts w:hint="eastAsia"/>
+        </w:rPr>
+        <w:t>である</w:t>
+      </w:r>
+    </w:p>
+    <w:p>
+      <w:pPr>
+        <w:rPr>
+          <w:rFonts w:hint="eastAsia"/>
+        </w:rPr>
+      </w:pPr>
+    </w:p>
+    <w:p>
+      <w:r>
+        <w:rPr>
+          <w:rFonts w:hint="eastAsia"/>
+        </w:rPr>
+        <w:t>大抵の場合オイラー角IKで不自由は無いが</w:t>
+      </w:r>
+    </w:p>
+    <w:p>
+      <w:r>
+        <w:rPr>
+          <w:rFonts w:hint="eastAsia"/>
+        </w:rPr>
+        <w:t>ボーンの軸に関してねじりたい場合にオイラー角IKだとなかなか難しい</w:t>
+      </w:r>
+    </w:p>
     <w:p/>
+    <w:p>
+      <w:r>
+        <w:t>Ver1.0.0.15</w:t>
+      </w:r>
+      <w:r>
+        <w:rPr>
+          <w:rFonts w:hint="eastAsia"/>
+        </w:rPr>
+        <w:t>にて</w:t>
+      </w:r>
+    </w:p>
+    <w:p>
+      <w:r>
+        <w:rPr>
+          <w:rFonts w:hint="eastAsia"/>
+          <w:color w:val="FF0000"/>
+        </w:rPr>
+        <w:t>ボーンをマウスでクリックした後Tキーを押しながらマウスホイール</w:t>
+      </w:r>
+      <w:r>
+        <w:rPr>
+          <w:rFonts w:hint="eastAsia"/>
+        </w:rPr>
+        <w:t>を回すことで</w:t>
+      </w:r>
+    </w:p>
+    <w:p>
+      <w:r>
+        <w:rPr>
+          <w:rFonts w:hint="eastAsia"/>
+        </w:rPr>
+        <w:t>ボーン軸に関する回転（</w:t>
+      </w:r>
+      <w:r>
+        <w:rPr>
+          <w:rFonts w:hint="eastAsia"/>
+          <w:color w:val="FF0000"/>
+        </w:rPr>
+        <w:t>ねじる</w:t>
+      </w:r>
+      <w:r>
+        <w:rPr>
+          <w:rFonts w:hint="eastAsia"/>
+        </w:rPr>
+        <w:t>）ことが出来るようにする予定</w:t>
+      </w:r>
+    </w:p>
+    <w:p>
+      <w:pPr>
+        <w:rPr>
+          <w:rFonts w:hint="eastAsia"/>
+        </w:rPr>
+      </w:pPr>
+    </w:p>
     <w:sectPr>
       <w:pgSz w:w="11906" w:h="16838"/>
       <w:pgMar w:top="1985" w:right="1701" w:bottom="1701" w:left="1701" w:header="851" w:footer="992" w:gutter="0"/>

</xml_diff>